<commit_message>
add changes to metadata and documentaions
</commit_message>
<xml_diff>
--- a/documentation/documentation.docx
+++ b/documentation/documentation.docx
@@ -435,26 +435,16 @@
         </w:numPr>
       </w:pPr>
       <w:r>
-        <w:t>Install Node modules</w:t>
-      </w:r>
-    </w:p>
-    <w:p>
-      <w:pPr>
-        <w:pStyle w:val="ListParagraph"/>
-      </w:pPr>
-      <w:r>
-        <w:t>From your project's root directory, install Node modules using your command line:</w:t>
-      </w:r>
-      <w:r>
-        <w:t xml:space="preserve"> </w:t>
-      </w:r>
-      <w:proofErr w:type="spellStart"/>
-      <w:r>
-        <w:t>npm</w:t>
-      </w:r>
-      <w:proofErr w:type="spellEnd"/>
-      <w:r>
-        <w:t xml:space="preserve"> install</w:t>
+        <w:t xml:space="preserve">Add the changes that applied in webbackconfig.js </w:t>
+      </w:r>
+      <w:r>
+        <w:t>and stylelintrc</w:t>
+      </w:r>
+      <w:r>
+        <w:t>.json</w:t>
+      </w:r>
+      <w:r>
+        <w:t xml:space="preserve"> files from the cartridge </w:t>
       </w:r>
     </w:p>
     <w:p>
@@ -466,30 +456,27 @@
         </w:numPr>
       </w:pPr>
       <w:r>
-        <w:t xml:space="preserve">In BM from </w:t>
-      </w:r>
-      <w:r>
-        <w:t>Administration &gt; Sites &gt; Manage Sites</w:t>
-      </w:r>
-      <w:r>
-        <w:t xml:space="preserve"> choose the required site and</w:t>
-      </w:r>
-      <w:r>
-        <w:br/>
-        <w:t xml:space="preserve"> add the payment cartridge</w:t>
+        <w:t>Install Node modules</w:t>
+      </w:r>
+    </w:p>
+    <w:p>
+      <w:pPr>
+        <w:pStyle w:val="ListParagraph"/>
+      </w:pPr>
+      <w:r>
+        <w:t>From your project's root directory, install Node modules using your command line:</w:t>
       </w:r>
       <w:r>
         <w:t xml:space="preserve"> </w:t>
       </w:r>
       <w:r>
-        <w:t>“</w:t>
-      </w:r>
-      <w:r>
-        <w:t>int_custompayment_sfra</w:t>
-      </w:r>
-      <w:r>
-        <w:t>” to cartridge path.</w:t>
-      </w:r>
+        <w:t>npm install</w:t>
+      </w:r>
+    </w:p>
+    <w:p>
+      <w:pPr>
+        <w:pStyle w:val="ListParagraph"/>
+      </w:pPr>
     </w:p>
     <w:p>
       <w:pPr>
@@ -500,6 +487,40 @@
         </w:numPr>
       </w:pPr>
       <w:r>
+        <w:t xml:space="preserve">In BM from </w:t>
+      </w:r>
+      <w:r>
+        <w:t>Administration &gt; Sites &gt; Manage Sites</w:t>
+      </w:r>
+      <w:r>
+        <w:t xml:space="preserve"> choose the required site and</w:t>
+      </w:r>
+      <w:r>
+        <w:br/>
+        <w:t xml:space="preserve"> add the payment cartridge</w:t>
+      </w:r>
+      <w:r>
+        <w:t xml:space="preserve"> </w:t>
+      </w:r>
+      <w:r>
+        <w:t>“</w:t>
+      </w:r>
+      <w:r>
+        <w:t>int_custompayment_sfra</w:t>
+      </w:r>
+      <w:r>
+        <w:t>” to cartridge path.</w:t>
+      </w:r>
+    </w:p>
+    <w:p>
+      <w:pPr>
+        <w:pStyle w:val="ListParagraph"/>
+        <w:numPr>
+          <w:ilvl w:val="0"/>
+          <w:numId w:val="5"/>
+        </w:numPr>
+      </w:pPr>
+      <w:r>
         <w:t xml:space="preserve">Now </w:t>
       </w:r>
       <w:r>
@@ -567,15 +588,7 @@
         <w:pStyle w:val="ListParagraph"/>
       </w:pPr>
       <w:r>
-        <w:t xml:space="preserve">- Zip the </w:t>
-      </w:r>
-      <w:proofErr w:type="spellStart"/>
-      <w:r>
-        <w:t>site_import</w:t>
-      </w:r>
-      <w:proofErr w:type="spellEnd"/>
-      <w:r>
-        <w:t xml:space="preserve"> folder. </w:t>
+        <w:t xml:space="preserve">- Zip the site_import folder. </w:t>
       </w:r>
     </w:p>
     <w:p>
@@ -622,11 +635,9 @@
       <w:pPr>
         <w:pStyle w:val="ListParagraph"/>
       </w:pPr>
-      <w:proofErr w:type="spellStart"/>
       <w:r>
         <w:t>credPayment.rest</w:t>
       </w:r>
-      <w:proofErr w:type="spellEnd"/>
     </w:p>
     <w:p/>
     <w:p>
@@ -675,79 +686,39 @@
         <w:br/>
         <w:t xml:space="preserve">a – </w:t>
       </w:r>
-      <w:proofErr w:type="spellStart"/>
       <w:r>
         <w:rPr>
           <w:highlight w:val="white"/>
         </w:rPr>
         <w:t>credPaymentToken</w:t>
       </w:r>
-      <w:proofErr w:type="spellEnd"/>
       <w:r>
         <w:rPr>
           <w:highlight w:val="white"/>
         </w:rPr>
         <w:br/>
-        <w:t xml:space="preserve">b- </w:t>
-      </w:r>
-      <w:proofErr w:type="spellStart"/>
+        <w:t>b- LenderId</w:t>
+      </w:r>
       <w:r>
         <w:rPr>
           <w:highlight w:val="white"/>
         </w:rPr>
-        <w:t>LenderId</w:t>
-      </w:r>
-      <w:proofErr w:type="spellEnd"/>
+        <w:br/>
+        <w:t>c- MerchantId</w:t>
+      </w:r>
       <w:r>
         <w:rPr>
           <w:highlight w:val="white"/>
         </w:rPr>
         <w:br/>
-        <w:t xml:space="preserve">c- </w:t>
-      </w:r>
-      <w:proofErr w:type="spellStart"/>
+        <w:t>d- storeId</w:t>
+      </w:r>
       <w:r>
         <w:rPr>
           <w:highlight w:val="white"/>
         </w:rPr>
-        <w:t>MerchantId</w:t>
-      </w:r>
-      <w:proofErr w:type="spellEnd"/>
-      <w:r>
-        <w:rPr>
-          <w:highlight w:val="white"/>
-        </w:rPr>
         <w:br/>
-        <w:t xml:space="preserve">d- </w:t>
-      </w:r>
-      <w:proofErr w:type="spellStart"/>
-      <w:r>
-        <w:rPr>
-          <w:highlight w:val="white"/>
-        </w:rPr>
-        <w:t>storeId</w:t>
-      </w:r>
-      <w:proofErr w:type="spellEnd"/>
-      <w:r>
-        <w:rPr>
-          <w:highlight w:val="white"/>
-        </w:rPr>
-        <w:br/>
-        <w:t xml:space="preserve">e- </w:t>
-      </w:r>
-      <w:proofErr w:type="spellStart"/>
-      <w:r>
-        <w:rPr>
-          <w:highlight w:val="white"/>
-        </w:rPr>
-        <w:t>callBackURL</w:t>
-      </w:r>
-      <w:proofErr w:type="spellEnd"/>
-      <w:r>
-        <w:rPr>
-          <w:highlight w:val="white"/>
-        </w:rPr>
-        <w:t>: this URL should be the URL of call back method  “Callback</w:t>
+        <w:t>e- callBackURL: this URL should be the URL of call back method  “Callback</w:t>
       </w:r>
       <w:r>
         <w:t xml:space="preserve">” on </w:t>
@@ -806,11 +777,9 @@
         </w:numPr>
         <w:spacing w:after="0"/>
       </w:pPr>
-      <w:proofErr w:type="spellStart"/>
       <w:r>
         <w:t>DisplayCard</w:t>
       </w:r>
-      <w:proofErr w:type="spellEnd"/>
     </w:p>
     <w:p>
       <w:pPr>
@@ -820,21 +789,8 @@
         </w:numPr>
         <w:spacing w:after="0"/>
       </w:pPr>
-      <w:proofErr w:type="spellStart"/>
-      <w:r>
-        <w:t>TransferCard</w:t>
-      </w:r>
-      <w:proofErr w:type="spellEnd"/>
-      <w:r>
-        <w:t xml:space="preserve"> (Selected </w:t>
-      </w:r>
-      <w:proofErr w:type="gramStart"/>
-      <w:r>
-        <w:t>By</w:t>
-      </w:r>
-      <w:proofErr w:type="gramEnd"/>
-      <w:r>
-        <w:t xml:space="preserve"> Default)</w:t>
+      <w:r>
+        <w:t>TransferCard (Selected By Default)</w:t>
       </w:r>
     </w:p>
     <w:p>
@@ -845,11 +801,9 @@
         </w:numPr>
         <w:spacing w:after="0"/>
       </w:pPr>
-      <w:proofErr w:type="spellStart"/>
       <w:r>
         <w:t>CompletePurchase</w:t>
       </w:r>
-      <w:proofErr w:type="spellEnd"/>
     </w:p>
     <w:p>
       <w:pPr>
@@ -858,26 +812,16 @@
           <w:numId w:val="4"/>
         </w:numPr>
       </w:pPr>
-      <w:proofErr w:type="spellStart"/>
       <w:r>
         <w:t>CreateAccount</w:t>
       </w:r>
-      <w:proofErr w:type="spellEnd"/>
     </w:p>
     <w:p>
       <w:pPr>
         <w:ind w:left="720"/>
       </w:pPr>
       <w:r>
-        <w:t>Please note the cartridge logic only implemented to handle the value of “</w:t>
-      </w:r>
-      <w:proofErr w:type="spellStart"/>
-      <w:r>
-        <w:t>TransferCard</w:t>
-      </w:r>
-      <w:proofErr w:type="spellEnd"/>
-      <w:r>
-        <w:t>” in “Completion Method” at system configuration. Choosing another value will make the flow not work as expected.</w:t>
+        <w:t>Please note the cartridge logic only implemented to handle the value of “TransferCard” in “Completion Method” at system configuration. Choosing another value will make the flow not work as expected.</w:t>
       </w:r>
     </w:p>
     <w:p>
@@ -903,57 +847,7 @@
         <w:t xml:space="preserve">, </w:t>
       </w:r>
       <w:r>
-        <w:t xml:space="preserve">LC, </w:t>
-      </w:r>
-      <w:proofErr w:type="spellStart"/>
-      <w:r>
-        <w:t>NaN</w:t>
-      </w:r>
-      <w:proofErr w:type="spellEnd"/>
-      <w:r>
-        <w:t xml:space="preserve">, </w:t>
-      </w:r>
-      <w:proofErr w:type="spellStart"/>
-      <w:r>
-        <w:t>ZeroPing</w:t>
-      </w:r>
-      <w:proofErr w:type="spellEnd"/>
-      <w:r>
-        <w:t xml:space="preserve">, Funded, </w:t>
-      </w:r>
-      <w:proofErr w:type="spellStart"/>
-      <w:proofErr w:type="gramStart"/>
-      <w:r>
-        <w:t>RevolvingInstore</w:t>
-      </w:r>
-      <w:proofErr w:type="spellEnd"/>
-      <w:r>
-        <w:t xml:space="preserve">,  </w:t>
-      </w:r>
-      <w:proofErr w:type="spellStart"/>
-      <w:r>
-        <w:t>RevolvingOnline</w:t>
-      </w:r>
-      <w:proofErr w:type="spellEnd"/>
-      <w:proofErr w:type="gramEnd"/>
-      <w:r>
-        <w:t xml:space="preserve">, </w:t>
-      </w:r>
-      <w:proofErr w:type="spellStart"/>
-      <w:r>
-        <w:t>OTLInstore</w:t>
-      </w:r>
-      <w:proofErr w:type="spellEnd"/>
-      <w:r>
-        <w:t xml:space="preserve">, </w:t>
-      </w:r>
-      <w:proofErr w:type="spellStart"/>
-      <w:r>
-        <w:t>OTLOnline</w:t>
-      </w:r>
-      <w:proofErr w:type="spellEnd"/>
-      <w:r>
-        <w:t>, _3xCB</w:t>
+        <w:t>LC, NaN, ZeroPing, Funded, RevolvingInstore,  RevolvingOnline, OTLInstore, OTLOnline, _3xCB</w:t>
       </w:r>
     </w:p>
     <w:p>
@@ -961,23 +855,7 @@
         <w:ind w:left="720"/>
       </w:pPr>
       <w:r>
-        <w:t xml:space="preserve">h- Window Behavior: Determines how the new flow opens, and you can choose one of these values: </w:t>
-      </w:r>
-      <w:proofErr w:type="spellStart"/>
-      <w:r>
-        <w:t>NewTab</w:t>
-      </w:r>
-      <w:proofErr w:type="spellEnd"/>
-      <w:r>
-        <w:t xml:space="preserve">, </w:t>
-      </w:r>
-      <w:proofErr w:type="spellStart"/>
-      <w:r>
-        <w:t>SameTab</w:t>
-      </w:r>
-      <w:proofErr w:type="spellEnd"/>
-      <w:r>
-        <w:t xml:space="preserve"> or Lightbox</w:t>
+        <w:t>h- Window Behavior: Determines how the new flow opens, and you can choose one of these values: NewTab, SameTab or Lightbox</w:t>
       </w:r>
       <w:r>
         <w:br/>
@@ -1006,255 +884,98 @@
           <w:highlight w:val="white"/>
         </w:rPr>
       </w:pPr>
-      <w:proofErr w:type="spellStart"/>
-      <w:r>
-        <w:t>i</w:t>
-      </w:r>
-      <w:proofErr w:type="spellEnd"/>
-      <w:r>
-        <w:t xml:space="preserve"> - </w:t>
-      </w:r>
-      <w:proofErr w:type="spellStart"/>
+      <w:r>
+        <w:t xml:space="preserve">i - </w:t>
+      </w:r>
       <w:r>
         <w:rPr>
           <w:highlight w:val="white"/>
         </w:rPr>
-        <w:t>sourcePageType</w:t>
-      </w:r>
-      <w:proofErr w:type="spellEnd"/>
+        <w:t xml:space="preserve">sourcePageType: it should be  a “Checkout” value </w:t>
+      </w:r>
       <w:r>
         <w:rPr>
           <w:highlight w:val="white"/>
         </w:rPr>
-        <w:t xml:space="preserve">: it should </w:t>
-      </w:r>
-      <w:proofErr w:type="gramStart"/>
+        <w:br/>
+        <w:t>j- SourceChannel : should be “Online” value</w:t>
+      </w:r>
       <w:r>
         <w:rPr>
           <w:highlight w:val="white"/>
         </w:rPr>
-        <w:t>be  a</w:t>
-      </w:r>
-      <w:proofErr w:type="gramEnd"/>
-      <w:r>
+        <w:br/>
+        <w:t>k- paymentTransactionType: indicates to status of payment (authorize , capture) this is the logic that we applied for each status :</w:t>
+      </w:r>
+    </w:p>
+    <w:p>
+      <w:pPr>
+        <w:ind w:left="1440"/>
         <w:rPr>
           <w:highlight w:val="white"/>
         </w:rPr>
-        <w:t xml:space="preserve"> “Checkout” value </w:t>
-      </w:r>
+      </w:pPr>
       <w:r>
         <w:rPr>
           <w:highlight w:val="white"/>
         </w:rPr>
-        <w:br/>
-        <w:t xml:space="preserve">j- </w:t>
-      </w:r>
-      <w:proofErr w:type="spellStart"/>
-      <w:r>
+        <w:t>Authorize : in SFCC if the status set as authorize then we will call the purchase API with the InstantCommit flag as false . And the capture call of the API should be called from OMS or any other third party.</w:t>
+      </w:r>
+    </w:p>
+    <w:p>
+      <w:pPr>
+        <w:ind w:left="1440"/>
         <w:rPr>
           <w:highlight w:val="white"/>
         </w:rPr>
-        <w:t>SourceChannel</w:t>
-      </w:r>
-      <w:proofErr w:type="spellEnd"/>
+      </w:pPr>
       <w:r>
         <w:rPr>
           <w:highlight w:val="white"/>
         </w:rPr>
-        <w:t xml:space="preserve"> : should be “Online” value</w:t>
-      </w:r>
-      <w:r>
+        <w:t xml:space="preserve">Capture : in SFCC if the status set as capture then we will call the purchase API with InstantCommit flag as true </w:t>
+      </w:r>
+    </w:p>
+    <w:p>
+      <w:pPr>
+        <w:ind w:firstLine="720"/>
         <w:rPr>
           <w:highlight w:val="white"/>
         </w:rPr>
-        <w:br/>
-        <w:t xml:space="preserve">k- </w:t>
-      </w:r>
-      <w:proofErr w:type="spellStart"/>
+      </w:pPr>
       <w:r>
         <w:rPr>
           <w:highlight w:val="white"/>
         </w:rPr>
-        <w:t>paymentTransactionType</w:t>
-      </w:r>
-      <w:proofErr w:type="spellEnd"/>
-      <w:r>
+        <w:t>l- checkAccountStatusApi: applications/v2/CheckAccountStatus</w:t>
+      </w:r>
+    </w:p>
+    <w:p>
+      <w:pPr>
+        <w:ind w:firstLine="720"/>
         <w:rPr>
           <w:highlight w:val="white"/>
         </w:rPr>
-        <w:t>: indicates to status of payment (authorize , capture) this is the logic that we applied for each status :</w:t>
-      </w:r>
-    </w:p>
-    <w:p>
-      <w:pPr>
-        <w:ind w:left="1440"/>
+      </w:pPr>
+      <w:r>
         <w:rPr>
           <w:highlight w:val="white"/>
         </w:rPr>
-      </w:pPr>
-      <w:proofErr w:type="gramStart"/>
-      <w:r>
+        <w:t>m- initiateFlowApi: applications/v2/InitiateFlow</w:t>
+      </w:r>
+    </w:p>
+    <w:p>
+      <w:pPr>
+        <w:ind w:firstLine="720"/>
         <w:rPr>
           <w:highlight w:val="white"/>
         </w:rPr>
-        <w:t>Authorize :</w:t>
-      </w:r>
-      <w:proofErr w:type="gramEnd"/>
+      </w:pPr>
       <w:r>
         <w:rPr>
           <w:highlight w:val="white"/>
         </w:rPr>
-        <w:t xml:space="preserve"> in SFCC if the status set as authorize then we will call the purchase API with the </w:t>
-      </w:r>
-      <w:proofErr w:type="spellStart"/>
-      <w:r>
-        <w:rPr>
-          <w:highlight w:val="white"/>
-        </w:rPr>
-        <w:t>InstantCommit</w:t>
-      </w:r>
-      <w:proofErr w:type="spellEnd"/>
-      <w:r>
-        <w:rPr>
-          <w:highlight w:val="white"/>
-        </w:rPr>
-        <w:t xml:space="preserve"> flag as false . And the capture call of the API should be called from OMS or any other third party.</w:t>
-      </w:r>
-    </w:p>
-    <w:p>
-      <w:pPr>
-        <w:ind w:left="1440"/>
-        <w:rPr>
-          <w:highlight w:val="white"/>
-        </w:rPr>
-      </w:pPr>
-      <w:proofErr w:type="gramStart"/>
-      <w:r>
-        <w:rPr>
-          <w:highlight w:val="white"/>
-        </w:rPr>
-        <w:t>Capture :</w:t>
-      </w:r>
-      <w:proofErr w:type="gramEnd"/>
-      <w:r>
-        <w:rPr>
-          <w:highlight w:val="white"/>
-        </w:rPr>
-        <w:t xml:space="preserve"> in SFCC if the status set as capture then we will call the purchase API with </w:t>
-      </w:r>
-      <w:proofErr w:type="spellStart"/>
-      <w:r>
-        <w:rPr>
-          <w:highlight w:val="white"/>
-        </w:rPr>
-        <w:t>InstantCommit</w:t>
-      </w:r>
-      <w:proofErr w:type="spellEnd"/>
-      <w:r>
-        <w:rPr>
-          <w:highlight w:val="white"/>
-        </w:rPr>
-        <w:t xml:space="preserve"> flag as true </w:t>
-      </w:r>
-    </w:p>
-    <w:p>
-      <w:pPr>
-        <w:ind w:firstLine="720"/>
-        <w:rPr>
-          <w:highlight w:val="white"/>
-        </w:rPr>
-      </w:pPr>
-      <w:r>
-        <w:rPr>
-          <w:highlight w:val="white"/>
-        </w:rPr>
-        <w:t xml:space="preserve">l- </w:t>
-      </w:r>
-      <w:proofErr w:type="spellStart"/>
-      <w:r>
-        <w:rPr>
-          <w:highlight w:val="white"/>
-        </w:rPr>
-        <w:t>checkAccountStatusApi</w:t>
-      </w:r>
-      <w:proofErr w:type="spellEnd"/>
-      <w:r>
-        <w:rPr>
-          <w:highlight w:val="white"/>
-        </w:rPr>
-        <w:t>: applications/v2/</w:t>
-      </w:r>
-      <w:proofErr w:type="spellStart"/>
-      <w:r>
-        <w:rPr>
-          <w:highlight w:val="white"/>
-        </w:rPr>
-        <w:t>CheckAccountStatus</w:t>
-      </w:r>
-      <w:proofErr w:type="spellEnd"/>
-    </w:p>
-    <w:p>
-      <w:pPr>
-        <w:ind w:firstLine="720"/>
-        <w:rPr>
-          <w:highlight w:val="white"/>
-        </w:rPr>
-      </w:pPr>
-      <w:r>
-        <w:rPr>
-          <w:highlight w:val="white"/>
-        </w:rPr>
-        <w:t xml:space="preserve">m- </w:t>
-      </w:r>
-      <w:proofErr w:type="spellStart"/>
-      <w:r>
-        <w:rPr>
-          <w:highlight w:val="white"/>
-        </w:rPr>
-        <w:t>initiateFlowApi</w:t>
-      </w:r>
-      <w:proofErr w:type="spellEnd"/>
-      <w:r>
-        <w:rPr>
-          <w:highlight w:val="white"/>
-        </w:rPr>
-        <w:t>: applications/v2/</w:t>
-      </w:r>
-      <w:proofErr w:type="spellStart"/>
-      <w:r>
-        <w:rPr>
-          <w:highlight w:val="white"/>
-        </w:rPr>
-        <w:t>InitiateFlow</w:t>
-      </w:r>
-      <w:proofErr w:type="spellEnd"/>
-    </w:p>
-    <w:p>
-      <w:pPr>
-        <w:ind w:firstLine="720"/>
-        <w:rPr>
-          <w:highlight w:val="white"/>
-        </w:rPr>
-      </w:pPr>
-      <w:r>
-        <w:rPr>
-          <w:highlight w:val="white"/>
-        </w:rPr>
-        <w:t xml:space="preserve">n- </w:t>
-      </w:r>
-      <w:proofErr w:type="spellStart"/>
-      <w:r>
-        <w:rPr>
-          <w:highlight w:val="white"/>
-        </w:rPr>
-        <w:t>PurchaseApi</w:t>
-      </w:r>
-      <w:proofErr w:type="spellEnd"/>
-      <w:r>
-        <w:rPr>
-          <w:highlight w:val="white"/>
-        </w:rPr>
-        <w:t>: purchases/v2/Authorize</w:t>
+        <w:t>n- PurchaseApi: purchases/v2/Authorize</w:t>
       </w:r>
     </w:p>
     <w:p>
@@ -1284,47 +1005,11 @@
         </w:rPr>
         <w:t xml:space="preserve">: please don’t touch the values for </w:t>
       </w:r>
-      <w:proofErr w:type="spellStart"/>
       <w:r>
         <w:rPr>
           <w:highlight w:val="white"/>
         </w:rPr>
-        <w:t>checkAccountStatusApi</w:t>
-      </w:r>
-      <w:proofErr w:type="spellEnd"/>
-      <w:r>
-        <w:rPr>
-          <w:highlight w:val="white"/>
-        </w:rPr>
-        <w:t xml:space="preserve">, </w:t>
-      </w:r>
-      <w:proofErr w:type="spellStart"/>
-      <w:r>
-        <w:rPr>
-          <w:highlight w:val="white"/>
-        </w:rPr>
-        <w:t>initiateFlowApi</w:t>
-      </w:r>
-      <w:proofErr w:type="spellEnd"/>
-      <w:r>
-        <w:rPr>
-          <w:highlight w:val="white"/>
-        </w:rPr>
-        <w:t xml:space="preserve">, </w:t>
-      </w:r>
-      <w:proofErr w:type="spellStart"/>
-      <w:r>
-        <w:rPr>
-          <w:highlight w:val="white"/>
-        </w:rPr>
-        <w:t>PurchaseApi</w:t>
-      </w:r>
-      <w:proofErr w:type="spellEnd"/>
-      <w:r>
-        <w:rPr>
-          <w:highlight w:val="white"/>
-        </w:rPr>
-        <w:t xml:space="preserve"> unless you communicated with the payment provider</w:t>
+        <w:t>checkAccountStatusApi, initiateFlowApi, PurchaseApi unless you communicated with the payment provider</w:t>
       </w:r>
       <w:r>
         <w:rPr>
@@ -1478,6 +1163,88 @@
     </w:p>
     <w:p/>
     <w:p>
+      <w:pPr>
+        <w:rPr>
+          <w:rFonts w:asciiTheme="minorHAnsi" w:hAnsiTheme="minorHAnsi" w:cstheme="minorHAnsi"/>
+          <w:iCs/>
+        </w:rPr>
+      </w:pPr>
+      <w:r>
+        <w:rPr>
+          <w:b/>
+        </w:rPr>
+        <w:t>Service</w:t>
+      </w:r>
+      <w:r>
+        <w:rPr>
+          <w:b/>
+        </w:rPr>
+        <w:t xml:space="preserve"> configuration:</w:t>
+      </w:r>
+      <w:r>
+        <w:rPr>
+          <w:b/>
+        </w:rPr>
+        <w:br/>
+      </w:r>
+      <w:r>
+        <w:rPr>
+          <w:rFonts w:asciiTheme="minorHAnsi" w:hAnsiTheme="minorHAnsi" w:cstheme="minorHAnsi"/>
+          <w:iCs/>
+        </w:rPr>
+        <w:t xml:space="preserve">Go to Administration </w:t>
+      </w:r>
+      <w:r>
+        <w:rPr>
+          <w:rFonts w:asciiTheme="minorHAnsi" w:hAnsiTheme="minorHAnsi" w:cstheme="minorHAnsi"/>
+          <w:iCs/>
+        </w:rPr>
+        <w:t>&gt; Operations</w:t>
+      </w:r>
+      <w:r>
+        <w:rPr>
+          <w:rFonts w:asciiTheme="minorHAnsi" w:hAnsiTheme="minorHAnsi" w:cstheme="minorHAnsi"/>
+          <w:iCs/>
+        </w:rPr>
+        <w:t xml:space="preserve"> </w:t>
+      </w:r>
+      <w:r>
+        <w:rPr>
+          <w:rFonts w:asciiTheme="minorHAnsi" w:hAnsiTheme="minorHAnsi" w:cstheme="minorHAnsi"/>
+          <w:iCs/>
+        </w:rPr>
+        <w:t>&gt; Services</w:t>
+      </w:r>
+      <w:r>
+        <w:rPr>
+          <w:rFonts w:asciiTheme="minorHAnsi" w:hAnsiTheme="minorHAnsi" w:cstheme="minorHAnsi"/>
+          <w:iCs/>
+        </w:rPr>
+        <w:br/>
+      </w:r>
+      <w:r>
+        <w:rPr>
+          <w:rFonts w:asciiTheme="minorHAnsi" w:hAnsiTheme="minorHAnsi" w:cstheme="minorHAnsi"/>
+          <w:iCs/>
+        </w:rPr>
+        <w:t>and open the credential for credPayment.rest service and add below url in URl field for testing and save it:</w:t>
+      </w:r>
+      <w:r>
+        <w:rPr>
+          <w:rFonts w:asciiTheme="minorHAnsi" w:hAnsiTheme="minorHAnsi" w:cstheme="minorHAnsi"/>
+          <w:iCs/>
+        </w:rPr>
+        <w:br/>
+      </w:r>
+      <w:r>
+        <w:rPr>
+          <w:rFonts w:asciiTheme="minorHAnsi" w:hAnsiTheme="minorHAnsi" w:cstheme="minorHAnsi"/>
+          <w:iCs/>
+        </w:rPr>
+        <w:t>URL: https://apiuat2.jifiti.com </w:t>
+      </w:r>
+    </w:p>
+    <w:p>
       <w:r>
         <w:rPr>
           <w:rFonts w:asciiTheme="majorHAnsi" w:hAnsiTheme="majorHAnsi" w:cstheme="majorHAnsi"/>
@@ -1818,15 +1585,7 @@
         <w:t xml:space="preserve">s this </w:t>
       </w:r>
       <w:r>
-        <w:t xml:space="preserve">payment will follow the branding, which mean, any lender can use this payment and use it as its own, </w:t>
-      </w:r>
-      <w:proofErr w:type="gramStart"/>
-      <w:r>
-        <w:t>So</w:t>
-      </w:r>
-      <w:proofErr w:type="gramEnd"/>
-      <w:r>
-        <w:t xml:space="preserve"> payment image tab, support contact</w:t>
+        <w:t>payment will follow the branding, which mean, any lender can use this payment and use it as its own, So payment image tab, support contact</w:t>
       </w:r>
       <w:r>
         <w:br/>

</xml_diff>

<commit_message>
add contact support in the documentaion
</commit_message>
<xml_diff>
--- a/documentation/documentation.docx
+++ b/documentation/documentation.docx
@@ -1974,6 +1974,13 @@
       </w:r>
     </w:p>
     <w:p>
+      <w:pPr>
+        <w:rPr>
+          <w:rFonts w:ascii="Segoe UI" w:eastAsia="Times New Roman" w:hAnsi="Segoe UI" w:cs="Segoe UI"/>
+          <w:sz w:val="21"/>
+          <w:szCs w:val="21"/>
+        </w:rPr>
+      </w:pPr>
       <w:r>
         <w:t>In the storefront</w:t>
       </w:r>
@@ -1987,17 +1994,26 @@
         <w:br/>
       </w:r>
       <w:r>
-        <w:t>A</w:t>
-      </w:r>
-      <w:r>
-        <w:t xml:space="preserve">s this </w:t>
-      </w:r>
-      <w:r>
-        <w:t>payment will follow the branding, which mean, any lender can use this payment and use it as its own, So payment image tab, support contact</w:t>
-      </w:r>
-      <w:r>
-        <w:br/>
-        <w:t>will be differ based on the lender that will use this payment.</w:t>
+        <w:t>contact support for any issue:</w:t>
+      </w:r>
+      <w:r>
+        <w:rPr>
+          <w:rFonts w:ascii="Segoe UI" w:hAnsi="Segoe UI" w:cs="Segoe UI"/>
+          <w:sz w:val="21"/>
+          <w:szCs w:val="21"/>
+        </w:rPr>
+        <w:t xml:space="preserve"> </w:t>
+      </w:r>
+      <w:r>
+        <w:rPr>
+          <w:rFonts w:ascii="Segoe UI" w:eastAsia="Times New Roman" w:hAnsi="Segoe UI" w:cs="Segoe UI"/>
+          <w:sz w:val="21"/>
+          <w:szCs w:val="21"/>
+        </w:rPr>
+        <w:t xml:space="preserve">ops@jifiti.com </w:t>
+      </w:r>
+      <w:r>
+        <w:t>.</w:t>
       </w:r>
     </w:p>
     <w:p>
@@ -2447,7 +2463,7 @@
             </wp:anchor>
           </w:drawing>
         </mc:Choice>
-        <mc:Fallback xmlns:dgm="http://schemas.openxmlformats.org/drawingml/2006/diagram" xmlns:lc="http://schemas.openxmlformats.org/drawingml/2006/lockedCanvas" xmlns:c="http://schemas.openxmlformats.org/drawingml/2006/chart" xmlns:pic="http://schemas.openxmlformats.org/drawingml/2006/picture" xmlns:a="http://schemas.openxmlformats.org/drawingml/2006/main" xmlns:sl="http://schemas.openxmlformats.org/schemaLibrary/2006/main">
+        <mc:Fallback xmlns:sl="http://schemas.openxmlformats.org/schemaLibrary/2006/main" xmlns:a="http://schemas.openxmlformats.org/drawingml/2006/main" xmlns:pic="http://schemas.openxmlformats.org/drawingml/2006/picture" xmlns:c="http://schemas.openxmlformats.org/drawingml/2006/chart" xmlns:lc="http://schemas.openxmlformats.org/drawingml/2006/lockedCanvas" xmlns:dgm="http://schemas.openxmlformats.org/drawingml/2006/diagram">
           <w:drawing>
             <wp:anchor allowOverlap="1" behindDoc="1" distB="0" distT="0" distL="114300" distR="114300" hidden="0" layoutInCell="1" locked="0" relativeHeight="0" simplePos="0">
               <wp:simplePos x="0" y="0"/>
@@ -2734,7 +2750,7 @@
             </wp:anchor>
           </w:drawing>
         </mc:Choice>
-        <mc:Fallback xmlns:dgm="http://schemas.openxmlformats.org/drawingml/2006/diagram" xmlns:lc="http://schemas.openxmlformats.org/drawingml/2006/lockedCanvas" xmlns:c="http://schemas.openxmlformats.org/drawingml/2006/chart" xmlns:pic="http://schemas.openxmlformats.org/drawingml/2006/picture" xmlns:a="http://schemas.openxmlformats.org/drawingml/2006/main" xmlns:sl="http://schemas.openxmlformats.org/schemaLibrary/2006/main">
+        <mc:Fallback xmlns:sl="http://schemas.openxmlformats.org/schemaLibrary/2006/main" xmlns:a="http://schemas.openxmlformats.org/drawingml/2006/main" xmlns:pic="http://schemas.openxmlformats.org/drawingml/2006/picture" xmlns:c="http://schemas.openxmlformats.org/drawingml/2006/chart" xmlns:lc="http://schemas.openxmlformats.org/drawingml/2006/lockedCanvas" xmlns:dgm="http://schemas.openxmlformats.org/drawingml/2006/diagram">
           <w:drawing>
             <wp:anchor allowOverlap="1" behindDoc="0" distB="0" distT="0" distL="114300" distR="114300" hidden="0" layoutInCell="1" locked="0" relativeHeight="0" simplePos="0">
               <wp:simplePos x="0" y="0"/>

</xml_diff>

<commit_message>
match local repo to link jifiti repo in salesforce
</commit_message>
<xml_diff>
--- a/documentation/documentation.docx
+++ b/documentation/documentation.docx
@@ -101,7 +101,17 @@
                 <w:szCs w:val="24"/>
               </w:rPr>
               <w:br/>
-              <w:t>Version 1.0.0</w:t>
+              <w:t xml:space="preserve">Version </w:t>
+            </w:r>
+            <w:r>
+              <w:rPr>
+                <w:rFonts w:ascii="Segoe UI" w:hAnsi="Segoe UI" w:cs="Segoe UI"/>
+                <w:color w:val="323130"/>
+                <w:sz w:val="23"/>
+                <w:szCs w:val="23"/>
+                <w:shd w:val="clear" w:color="auto" w:fill="FFFFFF"/>
+              </w:rPr>
+              <w:t>21.1.0</w:t>
             </w:r>
           </w:p>
           <w:p>
@@ -312,6 +322,12 @@
       </w:r>
     </w:p>
     <w:p>
+      <w:pPr>
+        <w:rPr>
+          <w:rFonts w:asciiTheme="minorHAnsi" w:hAnsiTheme="minorHAnsi" w:cstheme="minorHAnsi"/>
+          <w:iCs/>
+        </w:rPr>
+      </w:pPr>
       <w:r>
         <w:rPr>
           <w:rFonts w:asciiTheme="minorHAnsi" w:hAnsiTheme="minorHAnsi" w:cstheme="minorHAnsi"/>
@@ -369,6 +385,91 @@
         <w:rPr>
           <w:rFonts w:asciiTheme="minorHAnsi" w:hAnsiTheme="minorHAnsi" w:cstheme="minorHAnsi"/>
           <w:iCs/>
+        </w:rPr>
+        <w:t>.</w:t>
+      </w:r>
+    </w:p>
+    <w:p>
+      <w:pPr>
+        <w:rPr>
+          <w:rFonts w:asciiTheme="majorHAnsi" w:hAnsiTheme="majorHAnsi" w:cstheme="majorHAnsi"/>
+          <w:sz w:val="32"/>
+          <w:szCs w:val="32"/>
+        </w:rPr>
+      </w:pPr>
+      <w:hyperlink w:anchor="_heading=h.tyjcwt">
+        <w:r>
+          <w:rPr>
+            <w:rFonts w:asciiTheme="majorHAnsi" w:hAnsiTheme="majorHAnsi" w:cstheme="majorHAnsi"/>
+            <w:color w:val="000000"/>
+            <w:sz w:val="32"/>
+            <w:szCs w:val="32"/>
+          </w:rPr>
+          <w:t>Locales</w:t>
+        </w:r>
+      </w:hyperlink>
+      <w:r>
+        <w:rPr>
+          <w:rFonts w:asciiTheme="majorHAnsi" w:hAnsiTheme="majorHAnsi" w:cstheme="majorHAnsi"/>
+          <w:color w:val="000000"/>
+          <w:sz w:val="32"/>
+          <w:szCs w:val="32"/>
+        </w:rPr>
+        <w:t>:</w:t>
+      </w:r>
+      <w:r>
+        <w:rPr>
+          <w:rFonts w:asciiTheme="majorHAnsi" w:hAnsiTheme="majorHAnsi" w:cstheme="majorHAnsi"/>
+          <w:color w:val="000000"/>
+          <w:sz w:val="32"/>
+          <w:szCs w:val="32"/>
+        </w:rPr>
+        <w:br/>
+      </w:r>
+      <w:r>
+        <w:rPr>
+          <w:rFonts w:ascii="Helvetica" w:hAnsi="Helvetica"/>
+          <w:color w:val="16325C"/>
+          <w:sz w:val="20"/>
+          <w:szCs w:val="20"/>
+          <w:shd w:val="clear" w:color="auto" w:fill="FFFFFF"/>
+        </w:rPr>
+        <w:t> </w:t>
+      </w:r>
+      <w:r>
+        <w:rPr>
+          <w:rFonts w:asciiTheme="minorHAnsi" w:hAnsiTheme="minorHAnsi" w:cstheme="minorHAnsi"/>
+          <w:shd w:val="clear" w:color="auto" w:fill="FFFFFF"/>
+        </w:rPr>
+        <w:t>list of all locales this cartridge is available</w:t>
+      </w:r>
+      <w:r>
+        <w:rPr>
+          <w:rFonts w:asciiTheme="minorHAnsi" w:hAnsiTheme="minorHAnsi" w:cstheme="minorHAnsi"/>
+          <w:shd w:val="clear" w:color="auto" w:fill="FFFFFF"/>
+        </w:rPr>
+        <w:t xml:space="preserve">: for </w:t>
+      </w:r>
+      <w:r>
+        <w:rPr>
+          <w:rFonts w:asciiTheme="minorHAnsi" w:hAnsiTheme="minorHAnsi" w:cstheme="minorHAnsi"/>
+          <w:shd w:val="clear" w:color="auto" w:fill="FFFFFF"/>
+        </w:rPr>
+        <w:t xml:space="preserve">now </w:t>
+      </w:r>
+      <w:proofErr w:type="spellStart"/>
+      <w:r>
+        <w:rPr>
+          <w:rFonts w:asciiTheme="minorHAnsi" w:hAnsiTheme="minorHAnsi" w:cstheme="minorHAnsi"/>
+          <w:shd w:val="clear" w:color="auto" w:fill="FFFFFF"/>
+        </w:rPr>
+        <w:t>en_US</w:t>
+      </w:r>
+      <w:proofErr w:type="spellEnd"/>
+      <w:r>
+        <w:rPr>
+          <w:rFonts w:asciiTheme="minorHAnsi" w:hAnsiTheme="minorHAnsi" w:cstheme="minorHAnsi"/>
+          <w:shd w:val="clear" w:color="auto" w:fill="FFFFFF"/>
         </w:rPr>
         <w:t>.</w:t>
       </w:r>
@@ -432,15 +533,7 @@
         <w:t>” cartridge from the Marketplace</w:t>
       </w:r>
       <w:r>
-        <w:t xml:space="preserve"> and add it to your project </w:t>
-      </w:r>
-      <w:proofErr w:type="gramStart"/>
-      <w:r>
-        <w:t>in  cartridges</w:t>
-      </w:r>
-      <w:proofErr w:type="gramEnd"/>
-      <w:r>
-        <w:t xml:space="preserve"> folder</w:t>
+        <w:t xml:space="preserve"> and add it to your project in  cartridges folder</w:t>
       </w:r>
       <w:r>
         <w:t>.</w:t>
@@ -458,7 +551,6 @@
         <w:t xml:space="preserve">Add the changes that applied in webbackconfig.js and </w:t>
       </w:r>
       <w:proofErr w:type="spellStart"/>
-      <w:proofErr w:type="gramStart"/>
       <w:r>
         <w:t>stylelintrc</w:t>
       </w:r>
@@ -466,7 +558,6 @@
         <w:t>.json</w:t>
       </w:r>
       <w:proofErr w:type="spellEnd"/>
-      <w:proofErr w:type="gramEnd"/>
       <w:r>
         <w:t xml:space="preserve">, </w:t>
       </w:r>
@@ -981,15 +1072,7 @@
       </w:r>
       <w:proofErr w:type="spellEnd"/>
       <w:r>
-        <w:t xml:space="preserve"> (Selected </w:t>
-      </w:r>
-      <w:proofErr w:type="gramStart"/>
-      <w:r>
-        <w:t>By</w:t>
-      </w:r>
-      <w:proofErr w:type="gramEnd"/>
-      <w:r>
-        <w:t xml:space="preserve"> Default)</w:t>
+        <w:t xml:space="preserve"> (Selected By Default)</w:t>
       </w:r>
     </w:p>
     <w:p>
@@ -1075,7 +1158,6 @@
         <w:t xml:space="preserve">, Funded, </w:t>
       </w:r>
       <w:proofErr w:type="spellStart"/>
-      <w:proofErr w:type="gramStart"/>
       <w:r>
         <w:t>RevolvingInstore</w:t>
       </w:r>
@@ -1088,7 +1170,6 @@
         <w:t>RevolvingOnline</w:t>
       </w:r>
       <w:proofErr w:type="spellEnd"/>
-      <w:proofErr w:type="gramEnd"/>
       <w:r>
         <w:t xml:space="preserve">, </w:t>
       </w:r>
@@ -1179,21 +1260,7 @@
         <w:rPr>
           <w:highlight w:val="white"/>
         </w:rPr>
-        <w:t xml:space="preserve">: it should </w:t>
-      </w:r>
-      <w:proofErr w:type="gramStart"/>
-      <w:r>
-        <w:rPr>
-          <w:highlight w:val="white"/>
-        </w:rPr>
-        <w:t>be  a</w:t>
-      </w:r>
-      <w:proofErr w:type="gramEnd"/>
-      <w:r>
-        <w:rPr>
-          <w:highlight w:val="white"/>
-        </w:rPr>
-        <w:t xml:space="preserve"> “Checkout” value </w:t>
+        <w:t xml:space="preserve">: it should be  a “Checkout” value </w:t>
       </w:r>
       <w:r>
         <w:rPr>
@@ -1245,19 +1312,11 @@
           <w:highlight w:val="white"/>
         </w:rPr>
       </w:pPr>
-      <w:proofErr w:type="gramStart"/>
-      <w:r>
-        <w:rPr>
-          <w:highlight w:val="white"/>
-        </w:rPr>
-        <w:t>Authorize :</w:t>
-      </w:r>
-      <w:proofErr w:type="gramEnd"/>
-      <w:r>
-        <w:rPr>
-          <w:highlight w:val="white"/>
-        </w:rPr>
-        <w:t xml:space="preserve"> in SFCC if the status set as authorize then we will call the purchase API with the </w:t>
+      <w:r>
+        <w:rPr>
+          <w:highlight w:val="white"/>
+        </w:rPr>
+        <w:t xml:space="preserve">Authorize : in SFCC if the status set as authorize then we will call the purchase API with the </w:t>
       </w:r>
       <w:proofErr w:type="spellStart"/>
       <w:r>
@@ -1281,19 +1340,11 @@
           <w:highlight w:val="white"/>
         </w:rPr>
       </w:pPr>
-      <w:proofErr w:type="gramStart"/>
-      <w:r>
-        <w:rPr>
-          <w:highlight w:val="white"/>
-        </w:rPr>
-        <w:t>Capture :</w:t>
-      </w:r>
-      <w:proofErr w:type="gramEnd"/>
-      <w:r>
-        <w:rPr>
-          <w:highlight w:val="white"/>
-        </w:rPr>
-        <w:t xml:space="preserve"> in SFCC if the status set as capture then we will call the purchase API with </w:t>
+      <w:r>
+        <w:rPr>
+          <w:highlight w:val="white"/>
+        </w:rPr>
+        <w:t xml:space="preserve">Capture : in SFCC if the status set as capture then we will call the purchase API with </w:t>
       </w:r>
       <w:proofErr w:type="spellStart"/>
       <w:r>
@@ -2236,7 +2287,6 @@
         </w:rPr>
         <w:t xml:space="preserve"> </w:t>
       </w:r>
-      <w:proofErr w:type="gramStart"/>
       <w:r>
         <w:rPr>
           <w:rFonts w:ascii="Segoe UI" w:eastAsia="Times New Roman" w:hAnsi="Segoe UI" w:cs="Segoe UI"/>
@@ -2248,7 +2298,6 @@
       <w:r>
         <w:t>.</w:t>
       </w:r>
-      <w:proofErr w:type="gramEnd"/>
     </w:p>
     <w:p>
       <w:pPr>
@@ -2697,7 +2746,7 @@
             </wp:anchor>
           </w:drawing>
         </mc:Choice>
-        <mc:Fallback xmlns:sl="http://schemas.openxmlformats.org/schemaLibrary/2006/main" xmlns:a="http://schemas.openxmlformats.org/drawingml/2006/main" xmlns:pic="http://schemas.openxmlformats.org/drawingml/2006/picture" xmlns:c="http://schemas.openxmlformats.org/drawingml/2006/chart" xmlns:lc="http://schemas.openxmlformats.org/drawingml/2006/lockedCanvas" xmlns:dgm="http://schemas.openxmlformats.org/drawingml/2006/diagram">
+        <mc:Fallback xmlns:dgm="http://schemas.openxmlformats.org/drawingml/2006/diagram" xmlns:lc="http://schemas.openxmlformats.org/drawingml/2006/lockedCanvas" xmlns:c="http://schemas.openxmlformats.org/drawingml/2006/chart" xmlns:pic="http://schemas.openxmlformats.org/drawingml/2006/picture" xmlns:a="http://schemas.openxmlformats.org/drawingml/2006/main" xmlns:sl="http://schemas.openxmlformats.org/schemaLibrary/2006/main">
           <w:drawing>
             <wp:anchor allowOverlap="1" behindDoc="1" distB="0" distT="0" distL="114300" distR="114300" hidden="0" layoutInCell="1" locked="0" relativeHeight="0" simplePos="0">
               <wp:simplePos x="0" y="0"/>
@@ -2984,7 +3033,7 @@
             </wp:anchor>
           </w:drawing>
         </mc:Choice>
-        <mc:Fallback xmlns:sl="http://schemas.openxmlformats.org/schemaLibrary/2006/main" xmlns:a="http://schemas.openxmlformats.org/drawingml/2006/main" xmlns:pic="http://schemas.openxmlformats.org/drawingml/2006/picture" xmlns:c="http://schemas.openxmlformats.org/drawingml/2006/chart" xmlns:lc="http://schemas.openxmlformats.org/drawingml/2006/lockedCanvas" xmlns:dgm="http://schemas.openxmlformats.org/drawingml/2006/diagram">
+        <mc:Fallback xmlns:dgm="http://schemas.openxmlformats.org/drawingml/2006/diagram" xmlns:lc="http://schemas.openxmlformats.org/drawingml/2006/lockedCanvas" xmlns:c="http://schemas.openxmlformats.org/drawingml/2006/chart" xmlns:pic="http://schemas.openxmlformats.org/drawingml/2006/picture" xmlns:a="http://schemas.openxmlformats.org/drawingml/2006/main" xmlns:sl="http://schemas.openxmlformats.org/schemaLibrary/2006/main">
           <w:drawing>
             <wp:anchor allowOverlap="1" behindDoc="0" distB="0" distT="0" distL="114300" distR="114300" hidden="0" layoutInCell="1" locked="0" relativeHeight="0" simplePos="0">
               <wp:simplePos x="0" y="0"/>
@@ -3999,6 +4048,7 @@
   <w:style w:type="paragraph" w:default="1" w:styleId="Normal">
     <w:name w:val="Normal"/>
     <w:qFormat/>
+    <w:rsid w:val="00CE2FD8"/>
   </w:style>
   <w:style w:type="paragraph" w:styleId="Heading1">
     <w:name w:val="heading 1"/>

</xml_diff>